<commit_message>
Update our project tasks and organize our profile
</commit_message>
<xml_diff>
--- a/OurTasks.docx
+++ b/OurTasks.docx
@@ -679,6 +679,34 @@
           </w:p>
           <w:p>
             <w:pPr>
+              <w:pStyle w:val="ListParagraph"/>
+              <w:numPr>
+                <w:ilvl w:val="0"/>
+                <w:numId w:val="1"/>
+              </w:numPr>
+              <w:cnfStyle w:val="000000000000" w:firstRow="0" w:lastRow="0" w:firstColumn="0" w:lastColumn="0" w:oddVBand="0" w:evenVBand="0" w:oddHBand="0" w:evenHBand="0" w:firstRowFirstColumn="0" w:firstRowLastColumn="0" w:lastRowFirstColumn="0" w:lastRowLastColumn="0"/>
+              <w:rPr>
+                <w:sz w:val="24"/>
+                <w:szCs w:val="24"/>
+              </w:rPr>
+            </w:pPr>
+            <w:r>
+              <w:rPr>
+                <w:sz w:val="24"/>
+                <w:szCs w:val="24"/>
+              </w:rPr>
+              <w:t xml:space="preserve">Edit </w:t>
+            </w:r>
+            <w:r>
+              <w:rPr>
+                <w:sz w:val="24"/>
+                <w:szCs w:val="24"/>
+              </w:rPr>
+              <w:t>the draft and do more testing.</w:t>
+            </w:r>
+          </w:p>
+          <w:p>
+            <w:pPr>
               <w:ind w:left="360"/>
               <w:cnfStyle w:val="000000000000" w:firstRow="0" w:lastRow="0" w:firstColumn="0" w:lastColumn="0" w:oddVBand="0" w:evenVBand="0" w:oddHBand="0" w:evenHBand="0" w:firstRowFirstColumn="0" w:firstRowLastColumn="0" w:lastRowFirstColumn="0" w:lastRowLastColumn="0"/>
               <w:rPr>
@@ -1017,6 +1045,7 @@
                 <w:sz w:val="24"/>
                 <w:szCs w:val="24"/>
               </w:rPr>
+              <w:lastRenderedPageBreak/>
               <w:t>Start Writing in Paper Template.</w:t>
             </w:r>
           </w:p>
@@ -1038,7 +1067,6 @@
                 <w:sz w:val="24"/>
                 <w:szCs w:val="24"/>
               </w:rPr>
-              <w:lastRenderedPageBreak/>
               <w:t>Discuss our results.</w:t>
             </w:r>
           </w:p>

</xml_diff>